<commit_message>
Update skills and projects in resume
</commit_message>
<xml_diff>
--- a/Resume.docx
+++ b/Resume.docx
@@ -1,6 +1,6 @@
 
 <file path=word/document.xml><?xml version="1.0" encoding="utf-8"?>
-<w:document xmlns:wpc="http://schemas.microsoft.com/office/word/2010/wordprocessingCanvas" xmlns:cx="http://schemas.microsoft.com/office/drawing/2014/chartex" xmlns:cx1="http://schemas.microsoft.com/office/drawing/2015/9/8/chartex" xmlns:cx2="http://schemas.microsoft.com/office/drawing/2015/10/21/chartex" xmlns:cx3="http://schemas.microsoft.com/office/drawing/2016/5/9/chartex" xmlns:cx4="http://schemas.microsoft.com/office/drawing/2016/5/10/chartex" xmlns:cx5="http://schemas.microsoft.com/office/drawing/2016/5/11/chartex" xmlns:cx6="http://schemas.microsoft.com/office/drawing/2016/5/12/chartex" xmlns:cx7="http://schemas.microsoft.com/office/drawing/2016/5/13/chartex" xmlns:cx8="http://schemas.microsoft.com/office/drawing/2016/5/14/chartex" xmlns:mc="http://schemas.openxmlformats.org/markup-compatibility/2006" xmlns:aink="http://schemas.microsoft.com/office/drawing/2016/ink" xmlns:am3d="http://schemas.microsoft.com/office/drawing/2017/model3d" xmlns:o="urn:schemas-microsoft-com:office:office" xmlns:oel="http://schemas.microsoft.com/office/2019/extlst" xmlns:r="http://schemas.openxmlformats.org/officeDocument/2006/relationships" xmlns:m="http://schemas.openxmlformats.org/officeDocument/2006/math" xmlns:v="urn:schemas-microsoft-com:vml" xmlns:wp14="http://schemas.microsoft.com/office/word/2010/wordprocessingDrawing" xmlns:wp="http://schemas.openxmlformats.org/drawingml/2006/wordprocessingDrawing" xmlns:w10="urn:schemas-microsoft-com:office:word" xmlns:w="http://schemas.openxmlformats.org/wordprocessingml/2006/main" xmlns:w14="http://schemas.microsoft.com/office/word/2010/wordml" xmlns:w15="http://schemas.microsoft.com/office/word/2012/wordml" xmlns:w16cex="http://schemas.microsoft.com/office/word/2018/wordml/cex" xmlns:w16cid="http://schemas.microsoft.com/office/word/2016/wordml/cid" xmlns:w16="http://schemas.microsoft.com/office/word/2018/wordml" xmlns:w16du="http://schemas.microsoft.com/office/word/2023/wordml/word16du" xmlns:w16sdtdh="http://schemas.microsoft.com/office/word/2020/wordml/sdtdatahash" xmlns:w16se="http://schemas.microsoft.com/office/word/2015/wordml/symex" xmlns:wpg="http://schemas.microsoft.com/office/word/2010/wordprocessingGroup" xmlns:wpi="http://schemas.microsoft.com/office/word/2010/wordprocessingInk" xmlns:wne="http://schemas.microsoft.com/office/word/2006/wordml" xmlns:wps="http://schemas.microsoft.com/office/word/2010/wordprocessingShape" mc:Ignorable="w14 w15 w16se w16cid w16 w16cex w16sdtdh wp14">
+<w:document xmlns:wpc="http://schemas.microsoft.com/office/word/2010/wordprocessingCanvas" xmlns:cx="http://schemas.microsoft.com/office/drawing/2014/chartex" xmlns:cx1="http://schemas.microsoft.com/office/drawing/2015/9/8/chartex" xmlns:cx2="http://schemas.microsoft.com/office/drawing/2015/10/21/chartex" xmlns:cx3="http://schemas.microsoft.com/office/drawing/2016/5/9/chartex" xmlns:cx4="http://schemas.microsoft.com/office/drawing/2016/5/10/chartex" xmlns:cx5="http://schemas.microsoft.com/office/drawing/2016/5/11/chartex" xmlns:cx6="http://schemas.microsoft.com/office/drawing/2016/5/12/chartex" xmlns:cx7="http://schemas.microsoft.com/office/drawing/2016/5/13/chartex" xmlns:cx8="http://schemas.microsoft.com/office/drawing/2016/5/14/chartex" xmlns:mc="http://schemas.openxmlformats.org/markup-compatibility/2006" xmlns:aink="http://schemas.microsoft.com/office/drawing/2016/ink" xmlns:am3d="http://schemas.microsoft.com/office/drawing/2017/model3d" xmlns:o="urn:schemas-microsoft-com:office:office" xmlns:oel="http://schemas.microsoft.com/office/2019/extlst" xmlns:r="http://schemas.openxmlformats.org/officeDocument/2006/relationships" xmlns:m="http://schemas.openxmlformats.org/officeDocument/2006/math" xmlns:v="urn:schemas-microsoft-com:vml" xmlns:wp14="http://schemas.microsoft.com/office/word/2010/wordprocessingDrawing" xmlns:wp="http://schemas.openxmlformats.org/drawingml/2006/wordprocessingDrawing" xmlns:w10="urn:schemas-microsoft-com:office:word" xmlns:w="http://schemas.openxmlformats.org/wordprocessingml/2006/main" xmlns:w14="http://schemas.microsoft.com/office/word/2010/wordml" xmlns:w15="http://schemas.microsoft.com/office/word/2012/wordml" xmlns:w16cex="http://schemas.microsoft.com/office/word/2018/wordml/cex" xmlns:w16cid="http://schemas.microsoft.com/office/word/2016/wordml/cid" xmlns:w16="http://schemas.microsoft.com/office/word/2018/wordml" xmlns:w16sdtdh="http://schemas.microsoft.com/office/word/2020/wordml/sdtdatahash" xmlns:w16se="http://schemas.microsoft.com/office/word/2015/wordml/symex" xmlns:wpg="http://schemas.microsoft.com/office/word/2010/wordprocessingGroup" xmlns:wpi="http://schemas.microsoft.com/office/word/2010/wordprocessingInk" xmlns:wne="http://schemas.microsoft.com/office/word/2006/wordml" xmlns:wps="http://schemas.microsoft.com/office/word/2010/wordprocessingShape" mc:Ignorable="w14 w15 w16se w16cid w16 w16cex w16sdtdh wp14">
   <w:body>
     <w:p>
       <w:pPr>
@@ -1010,47 +1010,35 @@
                           </w:p>
                           <w:p>
                             <w:pPr>
+                              <w:pStyle w:val="a5"/>
+                              <w:numPr>
+                                <w:ilvl w:val="0"/>
+                                <w:numId w:val="3"/>
+                              </w:numPr>
                               <w:autoSpaceDE w:val="0"/>
                               <w:autoSpaceDN w:val="0"/>
                               <w:adjustRightInd w:val="0"/>
-                              <w:spacing w:before="360" w:after="0" w:line="240" w:lineRule="auto"/>
-                              <w:ind w:left="283" w:right="283"/>
-                              <w:rPr>
-                                <w:rFonts w:ascii="Lora" w:hAnsi="Lora" w:cs="Lora"/>
-                                <w:b/>
-                                <w:bCs/>
-                                <w:color w:val="212529"/>
-                                <w:kern w:val="0"/>
-                                <w:sz w:val="32"/>
-                                <w:szCs w:val="32"/>
+                              <w:spacing w:after="0" w:line="240" w:lineRule="auto"/>
+                              <w:ind w:left="700" w:right="283"/>
+                              <w:rPr>
+                                <w:rFonts w:ascii="Arial" w:hAnsi="Arial" w:cs="Arial"/>
+                                <w:color w:val="262626"/>
+                                <w:kern w:val="0"/>
+                                <w:sz w:val="26"/>
+                                <w:szCs w:val="26"/>
                                 <w:lang w:val="en-US"/>
                               </w:rPr>
                             </w:pPr>
                             <w:r>
                               <w:rPr>
-                                <w:rFonts w:ascii="Lora" w:hAnsi="Lora" w:cs="Lora"/>
-                                <w:b/>
-                                <w:bCs/>
-                                <w:color w:val="212529"/>
-                                <w:kern w:val="0"/>
-                                <w:sz w:val="32"/>
-                                <w:szCs w:val="32"/>
-                                <w:lang w:val="en-US"/>
-                              </w:rPr>
-                              <w:t>L</w:t>
-                            </w:r>
-                            <w:r>
-                              <w:rPr>
-                                <w:rFonts w:ascii="Lora" w:hAnsi="Lora" w:cs="Lora"/>
-                                <w:b/>
-                                <w:bCs/>
-                                <w:color w:val="212529"/>
-                                <w:kern w:val="0"/>
-                                <w:sz w:val="32"/>
-                                <w:szCs w:val="32"/>
-                                <w:lang w:val="en-US"/>
-                              </w:rPr>
-                              <w:t>ANGUAGES</w:t>
+                                <w:rFonts w:ascii="Arial" w:hAnsi="Arial" w:cs="Arial"/>
+                                <w:color w:val="262626"/>
+                                <w:kern w:val="0"/>
+                                <w:sz w:val="26"/>
+                                <w:szCs w:val="26"/>
+                                <w:lang w:val="en-US"/>
+                              </w:rPr>
+                              <w:t>TypeScript</w:t>
                             </w:r>
                           </w:p>
                           <w:p>
@@ -1083,7 +1071,7 @@
                                 <w:szCs w:val="26"/>
                                 <w:lang w:val="en-US"/>
                               </w:rPr>
-                              <w:t>Ukrainian (native)</w:t>
+                              <w:t>Firebase (Auth, Cloud Firestore)</w:t>
                             </w:r>
                           </w:p>
                           <w:p>
@@ -1116,7 +1104,168 @@
                                 <w:szCs w:val="26"/>
                                 <w:lang w:val="en-US"/>
                               </w:rPr>
-                              <w:t>Russian (second native)</w:t>
+                              <w:t>Popular React Libraries:</w:t>
+                            </w:r>
+                          </w:p>
+                          <w:p>
+                            <w:pPr>
+                              <w:pStyle w:val="a5"/>
+                              <w:autoSpaceDE w:val="0"/>
+                              <w:autoSpaceDN w:val="0"/>
+                              <w:adjustRightInd w:val="0"/>
+                              <w:spacing w:after="0" w:line="240" w:lineRule="auto"/>
+                              <w:ind w:left="700" w:right="283"/>
+                              <w:rPr>
+                                <w:rFonts w:ascii="Arial" w:hAnsi="Arial" w:cs="Arial"/>
+                                <w:color w:val="262626"/>
+                                <w:kern w:val="0"/>
+                                <w:sz w:val="26"/>
+                                <w:szCs w:val="26"/>
+                                <w:lang w:val="en-US"/>
+                              </w:rPr>
+                            </w:pPr>
+                            <w:r>
+                              <w:rPr>
+                                <w:rFonts w:ascii="Arial" w:hAnsi="Arial" w:cs="Arial"/>
+                                <w:color w:val="262626"/>
+                                <w:kern w:val="0"/>
+                                <w:sz w:val="26"/>
+                                <w:szCs w:val="26"/>
+                                <w:lang w:val="en-US"/>
+                              </w:rPr>
+                              <w:t>Context Api</w:t>
+                            </w:r>
+                          </w:p>
+                          <w:p>
+                            <w:pPr>
+                              <w:pStyle w:val="a5"/>
+                              <w:autoSpaceDE w:val="0"/>
+                              <w:autoSpaceDN w:val="0"/>
+                              <w:adjustRightInd w:val="0"/>
+                              <w:spacing w:after="0" w:line="240" w:lineRule="auto"/>
+                              <w:ind w:left="700" w:right="283"/>
+                              <w:rPr>
+                                <w:rFonts w:ascii="Arial" w:hAnsi="Arial" w:cs="Arial"/>
+                                <w:color w:val="262626"/>
+                                <w:kern w:val="0"/>
+                                <w:sz w:val="26"/>
+                                <w:szCs w:val="26"/>
+                                <w:lang w:val="en-US"/>
+                              </w:rPr>
+                            </w:pPr>
+                            <w:r>
+                              <w:rPr>
+                                <w:rFonts w:ascii="Arial" w:hAnsi="Arial" w:cs="Arial"/>
+                                <w:color w:val="262626"/>
+                                <w:kern w:val="0"/>
+                                <w:sz w:val="26"/>
+                                <w:szCs w:val="26"/>
+                                <w:lang w:val="en-US"/>
+                              </w:rPr>
+                              <w:t>React Router</w:t>
+                            </w:r>
+                          </w:p>
+                          <w:p>
+                            <w:pPr>
+                              <w:pStyle w:val="a5"/>
+                              <w:autoSpaceDE w:val="0"/>
+                              <w:autoSpaceDN w:val="0"/>
+                              <w:adjustRightInd w:val="0"/>
+                              <w:spacing w:after="0" w:line="240" w:lineRule="auto"/>
+                              <w:ind w:left="700" w:right="283"/>
+                              <w:rPr>
+                                <w:rFonts w:ascii="Arial" w:hAnsi="Arial" w:cs="Arial"/>
+                                <w:color w:val="262626"/>
+                                <w:kern w:val="0"/>
+                                <w:sz w:val="26"/>
+                                <w:szCs w:val="26"/>
+                                <w:lang w:val="en-US"/>
+                              </w:rPr>
+                            </w:pPr>
+                            <w:r>
+                              <w:rPr>
+                                <w:rFonts w:ascii="Arial" w:hAnsi="Arial" w:cs="Arial"/>
+                                <w:color w:val="262626"/>
+                                <w:kern w:val="0"/>
+                                <w:sz w:val="26"/>
+                                <w:szCs w:val="26"/>
+                                <w:lang w:val="en-US"/>
+                              </w:rPr>
+                              <w:t>React Query</w:t>
+                            </w:r>
+                          </w:p>
+                          <w:p>
+                            <w:pPr>
+                              <w:pStyle w:val="a5"/>
+                              <w:autoSpaceDE w:val="0"/>
+                              <w:autoSpaceDN w:val="0"/>
+                              <w:adjustRightInd w:val="0"/>
+                              <w:spacing w:after="0" w:line="240" w:lineRule="auto"/>
+                              <w:ind w:left="700" w:right="283"/>
+                              <w:rPr>
+                                <w:rFonts w:ascii="Arial" w:hAnsi="Arial" w:cs="Arial"/>
+                                <w:color w:val="262626"/>
+                                <w:kern w:val="0"/>
+                                <w:sz w:val="26"/>
+                                <w:szCs w:val="26"/>
+                                <w:lang w:val="en-US"/>
+                              </w:rPr>
+                            </w:pPr>
+                            <w:r>
+                              <w:rPr>
+                                <w:rFonts w:ascii="Arial" w:hAnsi="Arial" w:cs="Arial"/>
+                                <w:color w:val="262626"/>
+                                <w:kern w:val="0"/>
+                                <w:sz w:val="26"/>
+                                <w:szCs w:val="26"/>
+                                <w:lang w:val="en-US"/>
+                              </w:rPr>
+                              <w:t>React Hook Form, +Zod</w:t>
+                            </w:r>
+                          </w:p>
+                          <w:p>
+                            <w:pPr>
+                              <w:autoSpaceDE w:val="0"/>
+                              <w:autoSpaceDN w:val="0"/>
+                              <w:adjustRightInd w:val="0"/>
+                              <w:spacing w:before="360" w:after="0" w:line="240" w:lineRule="auto"/>
+                              <w:ind w:left="283" w:right="283"/>
+                              <w:rPr>
+                                <w:rFonts w:ascii="Lora" w:hAnsi="Lora" w:cs="Lora"/>
+                                <w:b/>
+                                <w:bCs/>
+                                <w:color w:val="212529"/>
+                                <w:kern w:val="0"/>
+                                <w:sz w:val="32"/>
+                                <w:szCs w:val="32"/>
+                                <w:lang w:val="en-US"/>
+                              </w:rPr>
+                            </w:pPr>
+                            <w:r>
+                              <w:rPr>
+                                <w:rFonts w:ascii="Lora" w:hAnsi="Lora" w:cs="Lora"/>
+                                <w:b/>
+                                <w:bCs/>
+                                <w:color w:val="212529"/>
+                                <w:kern w:val="0"/>
+                                <w:sz w:val="32"/>
+                                <w:szCs w:val="32"/>
+                                <w:lang w:val="en-US"/>
+                              </w:rPr>
+                              <w:t>L</w:t>
+                            </w:r>
+                            <w:r>
+                              <w:rPr>
+                                <w:rFonts w:ascii="Lora" w:hAnsi="Lora" w:cs="Lora"/>
+                                <w:b/>
+                                <w:bCs/>
+                                <w:color w:val="212529"/>
+                                <w:kern w:val="0"/>
+                                <w:sz w:val="32"/>
+                                <w:szCs w:val="32"/>
+                                <w:lang w:val="en-US"/>
+                              </w:rPr>
+                              <w:t>ANGUAGES</w:t>
                             </w:r>
                           </w:p>
                           <w:p>
@@ -1149,7 +1298,139 @@
                                 <w:szCs w:val="26"/>
                                 <w:lang w:val="en-US"/>
                               </w:rPr>
-                              <w:t>English (B1 – Intermediate)</w:t>
+                              <w:t>Ukrainian (native)</w:t>
+                            </w:r>
+                          </w:p>
+                          <w:p>
+                            <w:pPr>
+                              <w:pStyle w:val="a5"/>
+                              <w:numPr>
+                                <w:ilvl w:val="0"/>
+                                <w:numId w:val="3"/>
+                              </w:numPr>
+                              <w:autoSpaceDE w:val="0"/>
+                              <w:autoSpaceDN w:val="0"/>
+                              <w:adjustRightInd w:val="0"/>
+                              <w:spacing w:after="0" w:line="240" w:lineRule="auto"/>
+                              <w:ind w:left="700" w:right="283"/>
+                              <w:rPr>
+                                <w:rFonts w:ascii="Arial" w:hAnsi="Arial" w:cs="Arial"/>
+                                <w:color w:val="262626"/>
+                                <w:kern w:val="0"/>
+                                <w:sz w:val="26"/>
+                                <w:szCs w:val="26"/>
+                                <w:lang w:val="en-US"/>
+                              </w:rPr>
+                            </w:pPr>
+                            <w:r>
+                              <w:rPr>
+                                <w:rFonts w:ascii="Arial" w:hAnsi="Arial" w:cs="Arial"/>
+                                <w:color w:val="262626"/>
+                                <w:kern w:val="0"/>
+                                <w:sz w:val="26"/>
+                                <w:szCs w:val="26"/>
+                                <w:lang w:val="en-US"/>
+                              </w:rPr>
+                              <w:t>Russian (second native)</w:t>
+                            </w:r>
+                          </w:p>
+                          <w:p>
+                            <w:pPr>
+                              <w:pStyle w:val="a5"/>
+                              <w:numPr>
+                                <w:ilvl w:val="0"/>
+                                <w:numId w:val="3"/>
+                              </w:numPr>
+                              <w:autoSpaceDE w:val="0"/>
+                              <w:autoSpaceDN w:val="0"/>
+                              <w:adjustRightInd w:val="0"/>
+                              <w:spacing w:after="0" w:line="240" w:lineRule="auto"/>
+                              <w:ind w:left="700" w:right="283"/>
+                              <w:rPr>
+                                <w:rFonts w:ascii="Arial" w:hAnsi="Arial" w:cs="Arial"/>
+                                <w:color w:val="262626"/>
+                                <w:kern w:val="0"/>
+                                <w:sz w:val="26"/>
+                                <w:szCs w:val="26"/>
+                                <w:lang w:val="en-US"/>
+                              </w:rPr>
+                            </w:pPr>
+                            <w:r>
+                              <w:rPr>
+                                <w:rFonts w:ascii="Arial" w:hAnsi="Arial" w:cs="Arial"/>
+                                <w:color w:val="262626"/>
+                                <w:kern w:val="0"/>
+                                <w:sz w:val="26"/>
+                                <w:szCs w:val="26"/>
+                                <w:lang w:val="en-US"/>
+                              </w:rPr>
+                              <w:t>English (B</w:t>
+                            </w:r>
+                            <w:r>
+                              <w:rPr>
+                                <w:rFonts w:ascii="Arial" w:hAnsi="Arial" w:cs="Arial"/>
+                                <w:color w:val="262626"/>
+                                <w:kern w:val="0"/>
+                                <w:sz w:val="26"/>
+                                <w:szCs w:val="26"/>
+                                <w:lang w:val="en-US"/>
+                              </w:rPr>
+                              <w:t>2</w:t>
+                            </w:r>
+                            <w:r>
+                              <w:rPr>
+                                <w:rFonts w:ascii="Arial" w:hAnsi="Arial" w:cs="Arial"/>
+                                <w:color w:val="262626"/>
+                                <w:kern w:val="0"/>
+                                <w:sz w:val="26"/>
+                                <w:szCs w:val="26"/>
+                                <w:lang w:val="en-US"/>
+                              </w:rPr>
+                              <w:t xml:space="preserve"> </w:t>
+                            </w:r>
+                            <w:r>
+                              <w:rPr>
+                                <w:rFonts w:ascii="Arial" w:hAnsi="Arial" w:cs="Arial"/>
+                                <w:color w:val="262626"/>
+                                <w:kern w:val="0"/>
+                                <w:sz w:val="26"/>
+                                <w:szCs w:val="26"/>
+                                <w:lang w:val="en-US"/>
+                              </w:rPr>
+                              <w:t>-</w:t>
+                            </w:r>
+                            <w:r>
+                              <w:rPr>
+                                <w:rFonts w:ascii="Arial" w:hAnsi="Arial" w:cs="Arial"/>
+                                <w:color w:val="262626"/>
+                                <w:kern w:val="0"/>
+                                <w:sz w:val="26"/>
+                                <w:szCs w:val="26"/>
+                                <w:lang w:val="en-US"/>
+                              </w:rPr>
+                              <w:t xml:space="preserve"> </w:t>
+                            </w:r>
+                            <w:r>
+                              <w:rPr>
+                                <w:rFonts w:ascii="Arial" w:hAnsi="Arial" w:cs="Arial"/>
+                                <w:color w:val="262626"/>
+                                <w:kern w:val="0"/>
+                                <w:sz w:val="26"/>
+                                <w:szCs w:val="26"/>
+                                <w:lang w:val="en-US"/>
+                              </w:rPr>
+                              <w:t xml:space="preserve">Upper </w:t>
+                            </w:r>
+                            <w:r>
+                              <w:rPr>
+                                <w:rFonts w:ascii="Arial" w:hAnsi="Arial" w:cs="Arial"/>
+                                <w:color w:val="262626"/>
+                                <w:kern w:val="0"/>
+                                <w:sz w:val="26"/>
+                                <w:szCs w:val="26"/>
+                                <w:lang w:val="en-US"/>
+                              </w:rPr>
+                              <w:t>Intermediate)</w:t>
                             </w:r>
                           </w:p>
                           <w:p>
@@ -1640,47 +1921,35 @@
                     </w:p>
                     <w:p>
                       <w:pPr>
+                        <w:pStyle w:val="a5"/>
+                        <w:numPr>
+                          <w:ilvl w:val="0"/>
+                          <w:numId w:val="3"/>
+                        </w:numPr>
                         <w:autoSpaceDE w:val="0"/>
                         <w:autoSpaceDN w:val="0"/>
                         <w:adjustRightInd w:val="0"/>
-                        <w:spacing w:before="360" w:after="0" w:line="240" w:lineRule="auto"/>
-                        <w:ind w:left="283" w:right="283"/>
-                        <w:rPr>
-                          <w:rFonts w:ascii="Lora" w:hAnsi="Lora" w:cs="Lora"/>
-                          <w:b/>
-                          <w:bCs/>
-                          <w:color w:val="212529"/>
-                          <w:kern w:val="0"/>
-                          <w:sz w:val="32"/>
-                          <w:szCs w:val="32"/>
+                        <w:spacing w:after="0" w:line="240" w:lineRule="auto"/>
+                        <w:ind w:left="700" w:right="283"/>
+                        <w:rPr>
+                          <w:rFonts w:ascii="Arial" w:hAnsi="Arial" w:cs="Arial"/>
+                          <w:color w:val="262626"/>
+                          <w:kern w:val="0"/>
+                          <w:sz w:val="26"/>
+                          <w:szCs w:val="26"/>
                           <w:lang w:val="en-US"/>
                         </w:rPr>
                       </w:pPr>
                       <w:r>
                         <w:rPr>
-                          <w:rFonts w:ascii="Lora" w:hAnsi="Lora" w:cs="Lora"/>
-                          <w:b/>
-                          <w:bCs/>
-                          <w:color w:val="212529"/>
-                          <w:kern w:val="0"/>
-                          <w:sz w:val="32"/>
-                          <w:szCs w:val="32"/>
-                          <w:lang w:val="en-US"/>
-                        </w:rPr>
-                        <w:t>L</w:t>
-                      </w:r>
-                      <w:r>
-                        <w:rPr>
-                          <w:rFonts w:ascii="Lora" w:hAnsi="Lora" w:cs="Lora"/>
-                          <w:b/>
-                          <w:bCs/>
-                          <w:color w:val="212529"/>
-                          <w:kern w:val="0"/>
-                          <w:sz w:val="32"/>
-                          <w:szCs w:val="32"/>
-                          <w:lang w:val="en-US"/>
-                        </w:rPr>
-                        <w:t>ANGUAGES</w:t>
+                          <w:rFonts w:ascii="Arial" w:hAnsi="Arial" w:cs="Arial"/>
+                          <w:color w:val="262626"/>
+                          <w:kern w:val="0"/>
+                          <w:sz w:val="26"/>
+                          <w:szCs w:val="26"/>
+                          <w:lang w:val="en-US"/>
+                        </w:rPr>
+                        <w:t>TypeScript</w:t>
                       </w:r>
                     </w:p>
                     <w:p>
@@ -1713,7 +1982,7 @@
                           <w:szCs w:val="26"/>
                           <w:lang w:val="en-US"/>
                         </w:rPr>
-                        <w:t>Ukrainian (native)</w:t>
+                        <w:t>Firebase (Auth, Cloud Firestore)</w:t>
                       </w:r>
                     </w:p>
                     <w:p>
@@ -1746,7 +2015,168 @@
                           <w:szCs w:val="26"/>
                           <w:lang w:val="en-US"/>
                         </w:rPr>
-                        <w:t>Russian (second native)</w:t>
+                        <w:t>Popular React Libraries:</w:t>
+                      </w:r>
+                    </w:p>
+                    <w:p>
+                      <w:pPr>
+                        <w:pStyle w:val="a5"/>
+                        <w:autoSpaceDE w:val="0"/>
+                        <w:autoSpaceDN w:val="0"/>
+                        <w:adjustRightInd w:val="0"/>
+                        <w:spacing w:after="0" w:line="240" w:lineRule="auto"/>
+                        <w:ind w:left="700" w:right="283"/>
+                        <w:rPr>
+                          <w:rFonts w:ascii="Arial" w:hAnsi="Arial" w:cs="Arial"/>
+                          <w:color w:val="262626"/>
+                          <w:kern w:val="0"/>
+                          <w:sz w:val="26"/>
+                          <w:szCs w:val="26"/>
+                          <w:lang w:val="en-US"/>
+                        </w:rPr>
+                      </w:pPr>
+                      <w:r>
+                        <w:rPr>
+                          <w:rFonts w:ascii="Arial" w:hAnsi="Arial" w:cs="Arial"/>
+                          <w:color w:val="262626"/>
+                          <w:kern w:val="0"/>
+                          <w:sz w:val="26"/>
+                          <w:szCs w:val="26"/>
+                          <w:lang w:val="en-US"/>
+                        </w:rPr>
+                        <w:t>Context Api</w:t>
+                      </w:r>
+                    </w:p>
+                    <w:p>
+                      <w:pPr>
+                        <w:pStyle w:val="a5"/>
+                        <w:autoSpaceDE w:val="0"/>
+                        <w:autoSpaceDN w:val="0"/>
+                        <w:adjustRightInd w:val="0"/>
+                        <w:spacing w:after="0" w:line="240" w:lineRule="auto"/>
+                        <w:ind w:left="700" w:right="283"/>
+                        <w:rPr>
+                          <w:rFonts w:ascii="Arial" w:hAnsi="Arial" w:cs="Arial"/>
+                          <w:color w:val="262626"/>
+                          <w:kern w:val="0"/>
+                          <w:sz w:val="26"/>
+                          <w:szCs w:val="26"/>
+                          <w:lang w:val="en-US"/>
+                        </w:rPr>
+                      </w:pPr>
+                      <w:r>
+                        <w:rPr>
+                          <w:rFonts w:ascii="Arial" w:hAnsi="Arial" w:cs="Arial"/>
+                          <w:color w:val="262626"/>
+                          <w:kern w:val="0"/>
+                          <w:sz w:val="26"/>
+                          <w:szCs w:val="26"/>
+                          <w:lang w:val="en-US"/>
+                        </w:rPr>
+                        <w:t>React Router</w:t>
+                      </w:r>
+                    </w:p>
+                    <w:p>
+                      <w:pPr>
+                        <w:pStyle w:val="a5"/>
+                        <w:autoSpaceDE w:val="0"/>
+                        <w:autoSpaceDN w:val="0"/>
+                        <w:adjustRightInd w:val="0"/>
+                        <w:spacing w:after="0" w:line="240" w:lineRule="auto"/>
+                        <w:ind w:left="700" w:right="283"/>
+                        <w:rPr>
+                          <w:rFonts w:ascii="Arial" w:hAnsi="Arial" w:cs="Arial"/>
+                          <w:color w:val="262626"/>
+                          <w:kern w:val="0"/>
+                          <w:sz w:val="26"/>
+                          <w:szCs w:val="26"/>
+                          <w:lang w:val="en-US"/>
+                        </w:rPr>
+                      </w:pPr>
+                      <w:r>
+                        <w:rPr>
+                          <w:rFonts w:ascii="Arial" w:hAnsi="Arial" w:cs="Arial"/>
+                          <w:color w:val="262626"/>
+                          <w:kern w:val="0"/>
+                          <w:sz w:val="26"/>
+                          <w:szCs w:val="26"/>
+                          <w:lang w:val="en-US"/>
+                        </w:rPr>
+                        <w:t>React Query</w:t>
+                      </w:r>
+                    </w:p>
+                    <w:p>
+                      <w:pPr>
+                        <w:pStyle w:val="a5"/>
+                        <w:autoSpaceDE w:val="0"/>
+                        <w:autoSpaceDN w:val="0"/>
+                        <w:adjustRightInd w:val="0"/>
+                        <w:spacing w:after="0" w:line="240" w:lineRule="auto"/>
+                        <w:ind w:left="700" w:right="283"/>
+                        <w:rPr>
+                          <w:rFonts w:ascii="Arial" w:hAnsi="Arial" w:cs="Arial"/>
+                          <w:color w:val="262626"/>
+                          <w:kern w:val="0"/>
+                          <w:sz w:val="26"/>
+                          <w:szCs w:val="26"/>
+                          <w:lang w:val="en-US"/>
+                        </w:rPr>
+                      </w:pPr>
+                      <w:r>
+                        <w:rPr>
+                          <w:rFonts w:ascii="Arial" w:hAnsi="Arial" w:cs="Arial"/>
+                          <w:color w:val="262626"/>
+                          <w:kern w:val="0"/>
+                          <w:sz w:val="26"/>
+                          <w:szCs w:val="26"/>
+                          <w:lang w:val="en-US"/>
+                        </w:rPr>
+                        <w:t>React Hook Form, +Zod</w:t>
+                      </w:r>
+                    </w:p>
+                    <w:p>
+                      <w:pPr>
+                        <w:autoSpaceDE w:val="0"/>
+                        <w:autoSpaceDN w:val="0"/>
+                        <w:adjustRightInd w:val="0"/>
+                        <w:spacing w:before="360" w:after="0" w:line="240" w:lineRule="auto"/>
+                        <w:ind w:left="283" w:right="283"/>
+                        <w:rPr>
+                          <w:rFonts w:ascii="Lora" w:hAnsi="Lora" w:cs="Lora"/>
+                          <w:b/>
+                          <w:bCs/>
+                          <w:color w:val="212529"/>
+                          <w:kern w:val="0"/>
+                          <w:sz w:val="32"/>
+                          <w:szCs w:val="32"/>
+                          <w:lang w:val="en-US"/>
+                        </w:rPr>
+                      </w:pPr>
+                      <w:r>
+                        <w:rPr>
+                          <w:rFonts w:ascii="Lora" w:hAnsi="Lora" w:cs="Lora"/>
+                          <w:b/>
+                          <w:bCs/>
+                          <w:color w:val="212529"/>
+                          <w:kern w:val="0"/>
+                          <w:sz w:val="32"/>
+                          <w:szCs w:val="32"/>
+                          <w:lang w:val="en-US"/>
+                        </w:rPr>
+                        <w:t>L</w:t>
+                      </w:r>
+                      <w:r>
+                        <w:rPr>
+                          <w:rFonts w:ascii="Lora" w:hAnsi="Lora" w:cs="Lora"/>
+                          <w:b/>
+                          <w:bCs/>
+                          <w:color w:val="212529"/>
+                          <w:kern w:val="0"/>
+                          <w:sz w:val="32"/>
+                          <w:szCs w:val="32"/>
+                          <w:lang w:val="en-US"/>
+                        </w:rPr>
+                        <w:t>ANGUAGES</w:t>
                       </w:r>
                     </w:p>
                     <w:p>
@@ -1779,7 +2209,139 @@
                           <w:szCs w:val="26"/>
                           <w:lang w:val="en-US"/>
                         </w:rPr>
-                        <w:t>English (B1 – Intermediate)</w:t>
+                        <w:t>Ukrainian (native)</w:t>
+                      </w:r>
+                    </w:p>
+                    <w:p>
+                      <w:pPr>
+                        <w:pStyle w:val="a5"/>
+                        <w:numPr>
+                          <w:ilvl w:val="0"/>
+                          <w:numId w:val="3"/>
+                        </w:numPr>
+                        <w:autoSpaceDE w:val="0"/>
+                        <w:autoSpaceDN w:val="0"/>
+                        <w:adjustRightInd w:val="0"/>
+                        <w:spacing w:after="0" w:line="240" w:lineRule="auto"/>
+                        <w:ind w:left="700" w:right="283"/>
+                        <w:rPr>
+                          <w:rFonts w:ascii="Arial" w:hAnsi="Arial" w:cs="Arial"/>
+                          <w:color w:val="262626"/>
+                          <w:kern w:val="0"/>
+                          <w:sz w:val="26"/>
+                          <w:szCs w:val="26"/>
+                          <w:lang w:val="en-US"/>
+                        </w:rPr>
+                      </w:pPr>
+                      <w:r>
+                        <w:rPr>
+                          <w:rFonts w:ascii="Arial" w:hAnsi="Arial" w:cs="Arial"/>
+                          <w:color w:val="262626"/>
+                          <w:kern w:val="0"/>
+                          <w:sz w:val="26"/>
+                          <w:szCs w:val="26"/>
+                          <w:lang w:val="en-US"/>
+                        </w:rPr>
+                        <w:t>Russian (second native)</w:t>
+                      </w:r>
+                    </w:p>
+                    <w:p>
+                      <w:pPr>
+                        <w:pStyle w:val="a5"/>
+                        <w:numPr>
+                          <w:ilvl w:val="0"/>
+                          <w:numId w:val="3"/>
+                        </w:numPr>
+                        <w:autoSpaceDE w:val="0"/>
+                        <w:autoSpaceDN w:val="0"/>
+                        <w:adjustRightInd w:val="0"/>
+                        <w:spacing w:after="0" w:line="240" w:lineRule="auto"/>
+                        <w:ind w:left="700" w:right="283"/>
+                        <w:rPr>
+                          <w:rFonts w:ascii="Arial" w:hAnsi="Arial" w:cs="Arial"/>
+                          <w:color w:val="262626"/>
+                          <w:kern w:val="0"/>
+                          <w:sz w:val="26"/>
+                          <w:szCs w:val="26"/>
+                          <w:lang w:val="en-US"/>
+                        </w:rPr>
+                      </w:pPr>
+                      <w:r>
+                        <w:rPr>
+                          <w:rFonts w:ascii="Arial" w:hAnsi="Arial" w:cs="Arial"/>
+                          <w:color w:val="262626"/>
+                          <w:kern w:val="0"/>
+                          <w:sz w:val="26"/>
+                          <w:szCs w:val="26"/>
+                          <w:lang w:val="en-US"/>
+                        </w:rPr>
+                        <w:t>English (B</w:t>
+                      </w:r>
+                      <w:r>
+                        <w:rPr>
+                          <w:rFonts w:ascii="Arial" w:hAnsi="Arial" w:cs="Arial"/>
+                          <w:color w:val="262626"/>
+                          <w:kern w:val="0"/>
+                          <w:sz w:val="26"/>
+                          <w:szCs w:val="26"/>
+                          <w:lang w:val="en-US"/>
+                        </w:rPr>
+                        <w:t>2</w:t>
+                      </w:r>
+                      <w:r>
+                        <w:rPr>
+                          <w:rFonts w:ascii="Arial" w:hAnsi="Arial" w:cs="Arial"/>
+                          <w:color w:val="262626"/>
+                          <w:kern w:val="0"/>
+                          <w:sz w:val="26"/>
+                          <w:szCs w:val="26"/>
+                          <w:lang w:val="en-US"/>
+                        </w:rPr>
+                        <w:t xml:space="preserve"> </w:t>
+                      </w:r>
+                      <w:r>
+                        <w:rPr>
+                          <w:rFonts w:ascii="Arial" w:hAnsi="Arial" w:cs="Arial"/>
+                          <w:color w:val="262626"/>
+                          <w:kern w:val="0"/>
+                          <w:sz w:val="26"/>
+                          <w:szCs w:val="26"/>
+                          <w:lang w:val="en-US"/>
+                        </w:rPr>
+                        <w:t>-</w:t>
+                      </w:r>
+                      <w:r>
+                        <w:rPr>
+                          <w:rFonts w:ascii="Arial" w:hAnsi="Arial" w:cs="Arial"/>
+                          <w:color w:val="262626"/>
+                          <w:kern w:val="0"/>
+                          <w:sz w:val="26"/>
+                          <w:szCs w:val="26"/>
+                          <w:lang w:val="en-US"/>
+                        </w:rPr>
+                        <w:t xml:space="preserve"> </w:t>
+                      </w:r>
+                      <w:r>
+                        <w:rPr>
+                          <w:rFonts w:ascii="Arial" w:hAnsi="Arial" w:cs="Arial"/>
+                          <w:color w:val="262626"/>
+                          <w:kern w:val="0"/>
+                          <w:sz w:val="26"/>
+                          <w:szCs w:val="26"/>
+                          <w:lang w:val="en-US"/>
+                        </w:rPr>
+                        <w:t xml:space="preserve">Upper </w:t>
+                      </w:r>
+                      <w:r>
+                        <w:rPr>
+                          <w:rFonts w:ascii="Arial" w:hAnsi="Arial" w:cs="Arial"/>
+                          <w:color w:val="262626"/>
+                          <w:kern w:val="0"/>
+                          <w:sz w:val="26"/>
+                          <w:szCs w:val="26"/>
+                          <w:lang w:val="en-US"/>
+                        </w:rPr>
+                        <w:t>Intermediate)</w:t>
                       </w:r>
                     </w:p>
                     <w:p>
@@ -3513,6 +4075,55 @@
                               </w:rPr>
                               <w:t>Watchlists</w:t>
                             </w:r>
+                            <w:r>
+                              <w:rPr>
+                                <w:rFonts w:ascii="Arial" w:hAnsi="Arial" w:cs="Arial"/>
+                                <w:color w:val="212529"/>
+                                <w:kern w:val="0"/>
+                                <w:sz w:val="32"/>
+                                <w:szCs w:val="32"/>
+                                <w:lang w:val="en-US"/>
+                              </w:rPr>
+                              <w:t xml:space="preserve"> </w:t>
+                            </w:r>
+                            <w:r>
+                              <w:rPr>
+                                <w:rFonts w:ascii="Arial" w:hAnsi="Arial" w:cs="Arial"/>
+                                <w:color w:val="212529"/>
+                                <w:kern w:val="0"/>
+                                <w:sz w:val="32"/>
+                                <w:szCs w:val="32"/>
+                                <w:lang w:val="en-US"/>
+                              </w:rPr>
+                              <w:tab/>
+                            </w:r>
+                            <w:r>
+                              <w:rPr>
+                                <w:rFonts w:ascii="Arial" w:hAnsi="Arial" w:cs="Arial"/>
+                                <w:color w:val="212529"/>
+                                <w:kern w:val="0"/>
+                                <w:sz w:val="32"/>
+                                <w:szCs w:val="32"/>
+                                <w:lang w:val="en-US"/>
+                              </w:rPr>
+                              <w:tab/>
+                              <w:t xml:space="preserve">   </w:t>
+                            </w:r>
+                            <w:hyperlink r:id="rId28" w:history="1">
+                              <w:r>
+                                <w:rPr>
+                                  <w:rStyle w:val="a3"/>
+                                  <w:rFonts w:ascii="Arial" w:hAnsi="Arial" w:cs="Arial"/>
+                                  <w:i/>
+                                  <w:iCs/>
+                                  <w:kern w:val="0"/>
+                                  <w:sz w:val="20"/>
+                                  <w:szCs w:val="20"/>
+                                  <w:lang w:val="en-US"/>
+                                </w:rPr>
+                                <w:t>https://watchlists-project.netlify.app</w:t>
+                              </w:r>
+                            </w:hyperlink>
                           </w:p>
                           <w:p>
                             <w:pPr>
@@ -3896,13 +4507,79 @@
                             <w:r>
                               <w:rPr>
                                 <w:rFonts w:ascii="Arial" w:hAnsi="Arial" w:cs="Arial"/>
+                                <w:color w:val="262626"/>
+                                <w:kern w:val="0"/>
+                                <w:sz w:val="26"/>
+                                <w:szCs w:val="26"/>
+                                <w:lang w:val="en-US"/>
+                              </w:rPr>
+                              <w:t>TypeScript</w:t>
+                            </w:r>
+                          </w:p>
+                          <w:p>
+                            <w:pPr>
+                              <w:pStyle w:val="a5"/>
+                              <w:numPr>
+                                <w:ilvl w:val="0"/>
+                                <w:numId w:val="4"/>
+                              </w:numPr>
+                              <w:autoSpaceDE w:val="0"/>
+                              <w:autoSpaceDN w:val="0"/>
+                              <w:adjustRightInd w:val="0"/>
+                              <w:spacing w:after="0" w:line="240" w:lineRule="auto"/>
+                              <w:ind w:left="700" w:right="283"/>
+                              <w:rPr>
+                                <w:rFonts w:ascii="Arial" w:hAnsi="Arial" w:cs="Arial"/>
                                 <w:color w:val="212529"/>
                                 <w:kern w:val="0"/>
                                 <w:sz w:val="26"/>
                                 <w:szCs w:val="26"/>
                                 <w:lang w:val="en-US"/>
                               </w:rPr>
-                              <w:t>React (Router, Context, ets)</w:t>
+                            </w:pPr>
+                            <w:r>
+                              <w:rPr>
+                                <w:rFonts w:ascii="Arial" w:hAnsi="Arial" w:cs="Arial"/>
+                                <w:color w:val="212529"/>
+                                <w:kern w:val="0"/>
+                                <w:sz w:val="26"/>
+                                <w:szCs w:val="26"/>
+                                <w:lang w:val="en-US"/>
+                              </w:rPr>
+                              <w:t xml:space="preserve">React (Router, Context, </w:t>
+                            </w:r>
+                            <w:r>
+                              <w:rPr>
+                                <w:rFonts w:ascii="Arial" w:hAnsi="Arial" w:cs="Arial"/>
+                                <w:color w:val="262626"/>
+                                <w:kern w:val="0"/>
+                                <w:sz w:val="26"/>
+                                <w:szCs w:val="26"/>
+                                <w:lang w:val="en-US"/>
+                              </w:rPr>
+                              <w:t>Query,</w:t>
+                            </w:r>
+                            <w:r>
+                              <w:rPr>
+                                <w:rFonts w:ascii="Arial" w:hAnsi="Arial" w:cs="Arial"/>
+                                <w:color w:val="212529"/>
+                                <w:kern w:val="0"/>
+                                <w:sz w:val="26"/>
+                                <w:szCs w:val="26"/>
+                                <w:lang w:val="en-US"/>
+                              </w:rPr>
+                              <w:t xml:space="preserve"> </w:t>
+                            </w:r>
+                            <w:r>
+                              <w:rPr>
+                                <w:rFonts w:ascii="Arial" w:hAnsi="Arial" w:cs="Arial"/>
+                                <w:color w:val="212529"/>
+                                <w:kern w:val="0"/>
+                                <w:sz w:val="26"/>
+                                <w:szCs w:val="26"/>
+                                <w:lang w:val="en-US"/>
+                              </w:rPr>
+                              <w:t>ets)</w:t>
                             </w:r>
                           </w:p>
                           <w:p>
@@ -3932,6 +4609,31 @@
                               </w:rPr>
                               <w:t>Meme Generator</w:t>
                             </w:r>
+                            <w:r>
+                              <w:t xml:space="preserve"> </w:t>
+                            </w:r>
+                            <w:r>
+                              <w:tab/>
+                            </w:r>
+                            <w:r>
+                              <w:rPr>
+                                <w:lang w:val="en-US"/>
+                              </w:rPr>
+                              <w:t xml:space="preserve"> </w:t>
+                            </w:r>
+                            <w:hyperlink r:id="rId29" w:history="1">
+                              <w:r>
+                                <w:rPr>
+                                  <w:rStyle w:val="a3"/>
+                                  <w:i/>
+                                  <w:iCs/>
+                                  <w:sz w:val="20"/>
+                                  <w:szCs w:val="20"/>
+                                  <w:lang w:val="en-US"/>
+                                </w:rPr>
+                                <w:t>https://super-meme-generator.netlify.app</w:t>
+                              </w:r>
+                            </w:hyperlink>
                           </w:p>
                           <w:p>
                             <w:pPr>
@@ -4877,6 +5579,55 @@
                         </w:rPr>
                         <w:t>Watchlists</w:t>
                       </w:r>
+                      <w:r>
+                        <w:rPr>
+                          <w:rFonts w:ascii="Arial" w:hAnsi="Arial" w:cs="Arial"/>
+                          <w:color w:val="212529"/>
+                          <w:kern w:val="0"/>
+                          <w:sz w:val="32"/>
+                          <w:szCs w:val="32"/>
+                          <w:lang w:val="en-US"/>
+                        </w:rPr>
+                        <w:t xml:space="preserve"> </w:t>
+                      </w:r>
+                      <w:r>
+                        <w:rPr>
+                          <w:rFonts w:ascii="Arial" w:hAnsi="Arial" w:cs="Arial"/>
+                          <w:color w:val="212529"/>
+                          <w:kern w:val="0"/>
+                          <w:sz w:val="32"/>
+                          <w:szCs w:val="32"/>
+                          <w:lang w:val="en-US"/>
+                        </w:rPr>
+                        <w:tab/>
+                      </w:r>
+                      <w:r>
+                        <w:rPr>
+                          <w:rFonts w:ascii="Arial" w:hAnsi="Arial" w:cs="Arial"/>
+                          <w:color w:val="212529"/>
+                          <w:kern w:val="0"/>
+                          <w:sz w:val="32"/>
+                          <w:szCs w:val="32"/>
+                          <w:lang w:val="en-US"/>
+                        </w:rPr>
+                        <w:tab/>
+                        <w:t xml:space="preserve">   </w:t>
+                      </w:r>
+                      <w:hyperlink r:id="rId30" w:history="1">
+                        <w:r>
+                          <w:rPr>
+                            <w:rStyle w:val="a3"/>
+                            <w:rFonts w:ascii="Arial" w:hAnsi="Arial" w:cs="Arial"/>
+                            <w:i/>
+                            <w:iCs/>
+                            <w:kern w:val="0"/>
+                            <w:sz w:val="20"/>
+                            <w:szCs w:val="20"/>
+                            <w:lang w:val="en-US"/>
+                          </w:rPr>
+                          <w:t>https://watchlists-project.netlify.app</w:t>
+                        </w:r>
+                      </w:hyperlink>
                     </w:p>
                     <w:p>
                       <w:pPr>
@@ -5260,13 +6011,79 @@
                       <w:r>
                         <w:rPr>
                           <w:rFonts w:ascii="Arial" w:hAnsi="Arial" w:cs="Arial"/>
+                          <w:color w:val="262626"/>
+                          <w:kern w:val="0"/>
+                          <w:sz w:val="26"/>
+                          <w:szCs w:val="26"/>
+                          <w:lang w:val="en-US"/>
+                        </w:rPr>
+                        <w:t>TypeScript</w:t>
+                      </w:r>
+                    </w:p>
+                    <w:p>
+                      <w:pPr>
+                        <w:pStyle w:val="a5"/>
+                        <w:numPr>
+                          <w:ilvl w:val="0"/>
+                          <w:numId w:val="4"/>
+                        </w:numPr>
+                        <w:autoSpaceDE w:val="0"/>
+                        <w:autoSpaceDN w:val="0"/>
+                        <w:adjustRightInd w:val="0"/>
+                        <w:spacing w:after="0" w:line="240" w:lineRule="auto"/>
+                        <w:ind w:left="700" w:right="283"/>
+                        <w:rPr>
+                          <w:rFonts w:ascii="Arial" w:hAnsi="Arial" w:cs="Arial"/>
                           <w:color w:val="212529"/>
                           <w:kern w:val="0"/>
                           <w:sz w:val="26"/>
                           <w:szCs w:val="26"/>
                           <w:lang w:val="en-US"/>
                         </w:rPr>
-                        <w:t>React (Router, Context, ets)</w:t>
+                      </w:pPr>
+                      <w:r>
+                        <w:rPr>
+                          <w:rFonts w:ascii="Arial" w:hAnsi="Arial" w:cs="Arial"/>
+                          <w:color w:val="212529"/>
+                          <w:kern w:val="0"/>
+                          <w:sz w:val="26"/>
+                          <w:szCs w:val="26"/>
+                          <w:lang w:val="en-US"/>
+                        </w:rPr>
+                        <w:t xml:space="preserve">React (Router, Context, </w:t>
+                      </w:r>
+                      <w:r>
+                        <w:rPr>
+                          <w:rFonts w:ascii="Arial" w:hAnsi="Arial" w:cs="Arial"/>
+                          <w:color w:val="262626"/>
+                          <w:kern w:val="0"/>
+                          <w:sz w:val="26"/>
+                          <w:szCs w:val="26"/>
+                          <w:lang w:val="en-US"/>
+                        </w:rPr>
+                        <w:t>Query,</w:t>
+                      </w:r>
+                      <w:r>
+                        <w:rPr>
+                          <w:rFonts w:ascii="Arial" w:hAnsi="Arial" w:cs="Arial"/>
+                          <w:color w:val="212529"/>
+                          <w:kern w:val="0"/>
+                          <w:sz w:val="26"/>
+                          <w:szCs w:val="26"/>
+                          <w:lang w:val="en-US"/>
+                        </w:rPr>
+                        <w:t xml:space="preserve"> </w:t>
+                      </w:r>
+                      <w:r>
+                        <w:rPr>
+                          <w:rFonts w:ascii="Arial" w:hAnsi="Arial" w:cs="Arial"/>
+                          <w:color w:val="212529"/>
+                          <w:kern w:val="0"/>
+                          <w:sz w:val="26"/>
+                          <w:szCs w:val="26"/>
+                          <w:lang w:val="en-US"/>
+                        </w:rPr>
+                        <w:t>ets)</w:t>
                       </w:r>
                     </w:p>
                     <w:p>
@@ -5296,6 +6113,31 @@
                         </w:rPr>
                         <w:t>Meme Generator</w:t>
                       </w:r>
+                      <w:r>
+                        <w:t xml:space="preserve"> </w:t>
+                      </w:r>
+                      <w:r>
+                        <w:tab/>
+                      </w:r>
+                      <w:r>
+                        <w:rPr>
+                          <w:lang w:val="en-US"/>
+                        </w:rPr>
+                        <w:t xml:space="preserve"> </w:t>
+                      </w:r>
+                      <w:hyperlink r:id="rId31" w:history="1">
+                        <w:r>
+                          <w:rPr>
+                            <w:rStyle w:val="a3"/>
+                            <w:i/>
+                            <w:iCs/>
+                            <w:sz w:val="20"/>
+                            <w:szCs w:val="20"/>
+                            <w:lang w:val="en-US"/>
+                          </w:rPr>
+                          <w:t>https://super-meme-generator.netlify.app</w:t>
+                        </w:r>
+                      </w:hyperlink>
                     </w:p>
                     <w:p>
                       <w:pPr>
@@ -5765,7 +6607,7 @@
 </file>
 
 <file path=word/numbering.xml><?xml version="1.0" encoding="utf-8"?>
-<w:numbering xmlns:wpc="http://schemas.microsoft.com/office/word/2010/wordprocessingCanvas" xmlns:cx="http://schemas.microsoft.com/office/drawing/2014/chartex" xmlns:cx1="http://schemas.microsoft.com/office/drawing/2015/9/8/chartex" xmlns:cx2="http://schemas.microsoft.com/office/drawing/2015/10/21/chartex" xmlns:cx3="http://schemas.microsoft.com/office/drawing/2016/5/9/chartex" xmlns:cx4="http://schemas.microsoft.com/office/drawing/2016/5/10/chartex" xmlns:cx5="http://schemas.microsoft.com/office/drawing/2016/5/11/chartex" xmlns:cx6="http://schemas.microsoft.com/office/drawing/2016/5/12/chartex" xmlns:cx7="http://schemas.microsoft.com/office/drawing/2016/5/13/chartex" xmlns:cx8="http://schemas.microsoft.com/office/drawing/2016/5/14/chartex" xmlns:mc="http://schemas.openxmlformats.org/markup-compatibility/2006" xmlns:aink="http://schemas.microsoft.com/office/drawing/2016/ink" xmlns:am3d="http://schemas.microsoft.com/office/drawing/2017/model3d" xmlns:o="urn:schemas-microsoft-com:office:office" xmlns:oel="http://schemas.microsoft.com/office/2019/extlst" xmlns:r="http://schemas.openxmlformats.org/officeDocument/2006/relationships" xmlns:m="http://schemas.openxmlformats.org/officeDocument/2006/math" xmlns:v="urn:schemas-microsoft-com:vml" xmlns:wp14="http://schemas.microsoft.com/office/word/2010/wordprocessingDrawing" xmlns:wp="http://schemas.openxmlformats.org/drawingml/2006/wordprocessingDrawing" xmlns:w10="urn:schemas-microsoft-com:office:word" xmlns:w="http://schemas.openxmlformats.org/wordprocessingml/2006/main" xmlns:w14="http://schemas.microsoft.com/office/word/2010/wordml" xmlns:w15="http://schemas.microsoft.com/office/word/2012/wordml" xmlns:w16cex="http://schemas.microsoft.com/office/word/2018/wordml/cex" xmlns:w16cid="http://schemas.microsoft.com/office/word/2016/wordml/cid" xmlns:w16="http://schemas.microsoft.com/office/word/2018/wordml" xmlns:w16du="http://schemas.microsoft.com/office/word/2023/wordml/word16du" xmlns:w16sdtdh="http://schemas.microsoft.com/office/word/2020/wordml/sdtdatahash" xmlns:w16se="http://schemas.microsoft.com/office/word/2015/wordml/symex" xmlns:wpg="http://schemas.microsoft.com/office/word/2010/wordprocessingGroup" xmlns:wpi="http://schemas.microsoft.com/office/word/2010/wordprocessingInk" xmlns:wne="http://schemas.microsoft.com/office/word/2006/wordml" xmlns:wps="http://schemas.microsoft.com/office/word/2010/wordprocessingShape" mc:Ignorable="w14 w15 w16se w16cid w16 w16cex w16sdtdh wp14">
+<w:numbering xmlns:wpc="http://schemas.microsoft.com/office/word/2010/wordprocessingCanvas" xmlns:cx="http://schemas.microsoft.com/office/drawing/2014/chartex" xmlns:cx1="http://schemas.microsoft.com/office/drawing/2015/9/8/chartex" xmlns:cx2="http://schemas.microsoft.com/office/drawing/2015/10/21/chartex" xmlns:cx3="http://schemas.microsoft.com/office/drawing/2016/5/9/chartex" xmlns:cx4="http://schemas.microsoft.com/office/drawing/2016/5/10/chartex" xmlns:cx5="http://schemas.microsoft.com/office/drawing/2016/5/11/chartex" xmlns:cx6="http://schemas.microsoft.com/office/drawing/2016/5/12/chartex" xmlns:cx7="http://schemas.microsoft.com/office/drawing/2016/5/13/chartex" xmlns:cx8="http://schemas.microsoft.com/office/drawing/2016/5/14/chartex" xmlns:mc="http://schemas.openxmlformats.org/markup-compatibility/2006" xmlns:aink="http://schemas.microsoft.com/office/drawing/2016/ink" xmlns:am3d="http://schemas.microsoft.com/office/drawing/2017/model3d" xmlns:o="urn:schemas-microsoft-com:office:office" xmlns:oel="http://schemas.microsoft.com/office/2019/extlst" xmlns:r="http://schemas.openxmlformats.org/officeDocument/2006/relationships" xmlns:m="http://schemas.openxmlformats.org/officeDocument/2006/math" xmlns:v="urn:schemas-microsoft-com:vml" xmlns:wp14="http://schemas.microsoft.com/office/word/2010/wordprocessingDrawing" xmlns:wp="http://schemas.openxmlformats.org/drawingml/2006/wordprocessingDrawing" xmlns:w10="urn:schemas-microsoft-com:office:word" xmlns:w="http://schemas.openxmlformats.org/wordprocessingml/2006/main" xmlns:w14="http://schemas.microsoft.com/office/word/2010/wordml" xmlns:w15="http://schemas.microsoft.com/office/word/2012/wordml" xmlns:w16cex="http://schemas.microsoft.com/office/word/2018/wordml/cex" xmlns:w16cid="http://schemas.microsoft.com/office/word/2016/wordml/cid" xmlns:w16="http://schemas.microsoft.com/office/word/2018/wordml" xmlns:w16sdtdh="http://schemas.microsoft.com/office/word/2020/wordml/sdtdatahash" xmlns:w16se="http://schemas.microsoft.com/office/word/2015/wordml/symex" xmlns:wpg="http://schemas.microsoft.com/office/word/2010/wordprocessingGroup" xmlns:wpi="http://schemas.microsoft.com/office/word/2010/wordprocessingInk" xmlns:wne="http://schemas.microsoft.com/office/word/2006/wordml" xmlns:wps="http://schemas.microsoft.com/office/word/2010/wordprocessingShape" mc:Ignorable="w14 w15 w16se w16cid w16 w16cex w16sdtdh wp14">
   <w:numPicBullet w:numPicBulletId="0">
     <w:pict>
       <v:shapetype w14:anchorId="28504C75" id="_x0000_t75" coordsize="21600,21600" o:spt="75" o:preferrelative="t" path="m@4@5l@4@11@9@11@9@5xe" filled="f" stroked="f">
@@ -5787,14 +6629,14 @@
         <v:path o:extrusionok="f" gradientshapeok="t" o:connecttype="rect"/>
         <o:lock v:ext="edit" aspectratio="t"/>
       </v:shapetype>
-      <v:shape id="_x0000_i1034" type="#_x0000_t75" style="width:8.05pt;height:8.05pt;visibility:visible" o:gfxdata="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" o:bullet="t">
+      <v:shape id="_x0000_i1036" type="#_x0000_t75" style="width:8.25pt;height:8.25pt;visibility:visible" o:gfxdata="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" o:bullet="t">
         <v:imagedata r:id="rId1" o:title=""/>
       </v:shape>
     </w:pict>
   </w:numPicBullet>
   <w:numPicBullet w:numPicBulletId="1">
     <w:pict>
-      <v:shape w14:anchorId="1BD71C8C" id="_x0000_i1035" type="#_x0000_t75" style="width:8.05pt;height:8.05pt;visibility:visible" o:gfxdata="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" o:bullet="t">
+      <v:shape w14:anchorId="1BD71C8C" id="_x0000_i1037" type="#_x0000_t75" style="width:8.25pt;height:8.25pt;visibility:visible" o:gfxdata="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" o:bullet="t">
         <v:imagedata r:id="rId2" o:title=""/>
       </v:shape>
     </w:pict>

</xml_diff>